<commit_message>
Update color of table
Update color of table
</commit_message>
<xml_diff>
--- a/Group 1 Syllabus Collaboration Assignment.docx
+++ b/Group 1 Syllabus Collaboration Assignment.docx
@@ -1300,7 +1300,7 @@
         <w:tc>
           <w:tcPr>
             <w:tcW w:w="1320" w:type="dxa"/>
-            <w:shd w:val="clear" w:color="auto" w:fill="31849B" w:themeFill="accent5" w:themeFillShade="BF"/>
+            <w:shd w:val="clear" w:color="auto" w:fill="548DD4" w:themeFill="text2" w:themeFillTint="99"/>
             <w:tcMar>
               <w:top w:w="100" w:type="dxa"/>
               <w:left w:w="100" w:type="dxa"/>
@@ -1339,7 +1339,7 @@
             <w:tcBorders>
               <w:bottom w:val="single" w:sz="8" w:space="0" w:color="000000"/>
             </w:tcBorders>
-            <w:shd w:val="clear" w:color="auto" w:fill="31849B" w:themeFill="accent5" w:themeFillShade="BF"/>
+            <w:shd w:val="clear" w:color="auto" w:fill="548DD4" w:themeFill="text2" w:themeFillTint="99"/>
             <w:tcMar>
               <w:top w:w="100" w:type="dxa"/>
               <w:left w:w="100" w:type="dxa"/>
@@ -1377,7 +1377,7 @@
         <w:tc>
           <w:tcPr>
             <w:tcW w:w="1320" w:type="dxa"/>
-            <w:shd w:val="clear" w:color="auto" w:fill="31849B" w:themeFill="accent5" w:themeFillShade="BF"/>
+            <w:shd w:val="clear" w:color="auto" w:fill="548DD4" w:themeFill="text2" w:themeFillTint="99"/>
             <w:tcMar>
               <w:top w:w="100" w:type="dxa"/>
               <w:left w:w="100" w:type="dxa"/>
@@ -1411,7 +1411,7 @@
         <w:tc>
           <w:tcPr>
             <w:tcW w:w="7665" w:type="dxa"/>
-            <w:shd w:val="clear" w:color="auto" w:fill="92CDDC" w:themeFill="accent5" w:themeFillTint="99"/>
+            <w:shd w:val="clear" w:color="auto" w:fill="8DB3E2" w:themeFill="text2" w:themeFillTint="66"/>
             <w:tcMar>
               <w:top w:w="100" w:type="dxa"/>
               <w:left w:w="100" w:type="dxa"/>
@@ -1576,7 +1576,7 @@
         <w:tc>
           <w:tcPr>
             <w:tcW w:w="1320" w:type="dxa"/>
-            <w:shd w:val="clear" w:color="auto" w:fill="31849B" w:themeFill="accent5" w:themeFillShade="BF"/>
+            <w:shd w:val="clear" w:color="auto" w:fill="548DD4" w:themeFill="text2" w:themeFillTint="99"/>
             <w:tcMar>
               <w:top w:w="100" w:type="dxa"/>
               <w:left w:w="100" w:type="dxa"/>
@@ -1610,7 +1610,7 @@
         <w:tc>
           <w:tcPr>
             <w:tcW w:w="7665" w:type="dxa"/>
-            <w:shd w:val="clear" w:color="auto" w:fill="92CDDC" w:themeFill="accent5" w:themeFillTint="99"/>
+            <w:shd w:val="clear" w:color="auto" w:fill="8DB3E2" w:themeFill="text2" w:themeFillTint="66"/>
             <w:tcMar>
               <w:top w:w="100" w:type="dxa"/>
               <w:left w:w="100" w:type="dxa"/>
@@ -1741,7 +1741,7 @@
         <w:tc>
           <w:tcPr>
             <w:tcW w:w="1320" w:type="dxa"/>
-            <w:shd w:val="clear" w:color="auto" w:fill="31849B" w:themeFill="accent5" w:themeFillShade="BF"/>
+            <w:shd w:val="clear" w:color="auto" w:fill="548DD4" w:themeFill="text2" w:themeFillTint="99"/>
             <w:tcMar>
               <w:top w:w="100" w:type="dxa"/>
               <w:left w:w="100" w:type="dxa"/>
@@ -1775,7 +1775,7 @@
         <w:tc>
           <w:tcPr>
             <w:tcW w:w="7665" w:type="dxa"/>
-            <w:shd w:val="clear" w:color="auto" w:fill="92CDDC" w:themeFill="accent5" w:themeFillTint="99"/>
+            <w:shd w:val="clear" w:color="auto" w:fill="8DB3E2" w:themeFill="text2" w:themeFillTint="66"/>
             <w:tcMar>
               <w:top w:w="100" w:type="dxa"/>
               <w:left w:w="100" w:type="dxa"/>
@@ -1900,7 +1900,7 @@
         <w:tc>
           <w:tcPr>
             <w:tcW w:w="1320" w:type="dxa"/>
-            <w:shd w:val="clear" w:color="auto" w:fill="31849B" w:themeFill="accent5" w:themeFillShade="BF"/>
+            <w:shd w:val="clear" w:color="auto" w:fill="548DD4" w:themeFill="text2" w:themeFillTint="99"/>
             <w:tcMar>
               <w:top w:w="100" w:type="dxa"/>
               <w:left w:w="100" w:type="dxa"/>
@@ -1934,7 +1934,7 @@
         <w:tc>
           <w:tcPr>
             <w:tcW w:w="7665" w:type="dxa"/>
-            <w:shd w:val="clear" w:color="auto" w:fill="92CDDC" w:themeFill="accent5" w:themeFillTint="99"/>
+            <w:shd w:val="clear" w:color="auto" w:fill="8DB3E2" w:themeFill="text2" w:themeFillTint="66"/>
             <w:tcMar>
               <w:top w:w="100" w:type="dxa"/>
               <w:left w:w="100" w:type="dxa"/>
@@ -2038,992 +2038,6 @@
                 <w:color w:val="1D1C1D"/>
               </w:rPr>
               <w:t>Readings Quiz, Discussion Post, and Replies</w:t>
-            </w:r>
-          </w:p>
-        </w:tc>
-      </w:tr>
-      <w:tr>
-        <w:tc>
-          <w:tcPr>
-            <w:tcW w:w="1320" w:type="dxa"/>
-            <w:shd w:val="clear" w:color="auto" w:fill="31849B" w:themeFill="accent5" w:themeFillShade="BF"/>
-            <w:tcMar>
-              <w:top w:w="100" w:type="dxa"/>
-              <w:left w:w="100" w:type="dxa"/>
-              <w:bottom w:w="100" w:type="dxa"/>
-              <w:right w:w="100" w:type="dxa"/>
-            </w:tcMar>
-          </w:tcPr>
-          <w:p>
-            <w:pPr>
-              <w:widowControl w:val="0"/>
-              <w:pBdr>
-                <w:top w:val="nil"/>
-                <w:left w:val="nil"/>
-                <w:bottom w:val="nil"/>
-                <w:right w:val="nil"/>
-                <w:between w:val="nil"/>
-              </w:pBdr>
-              <w:spacing w:line="240" w:lineRule="auto"/>
-              <w:rPr>
-                <w:color w:val="1D1C1D"/>
-              </w:rPr>
-            </w:pPr>
-            <w:r>
-              <w:rPr>
-                <w:color w:val="1D1C1D"/>
-              </w:rPr>
-              <w:t>Week 5</w:t>
-            </w:r>
-          </w:p>
-        </w:tc>
-        <w:tc>
-          <w:tcPr>
-            <w:tcW w:w="7665" w:type="dxa"/>
-            <w:shd w:val="clear" w:color="auto" w:fill="92CDDC" w:themeFill="accent5" w:themeFillTint="99"/>
-            <w:tcMar>
-              <w:top w:w="100" w:type="dxa"/>
-              <w:left w:w="100" w:type="dxa"/>
-              <w:bottom w:w="100" w:type="dxa"/>
-              <w:right w:w="100" w:type="dxa"/>
-            </w:tcMar>
-          </w:tcPr>
-          <w:p>
-            <w:pPr>
-              <w:widowControl w:val="0"/>
-              <w:numPr>
-                <w:ilvl w:val="0"/>
-                <w:numId w:val="6"/>
-              </w:numPr>
-              <w:spacing w:line="240" w:lineRule="auto"/>
-              <w:rPr>
-                <w:color w:val="1D1C1D"/>
-              </w:rPr>
-            </w:pPr>
-            <w:r>
-              <w:rPr>
-                <w:b/>
-                <w:color w:val="1D1C1D"/>
-              </w:rPr>
-              <w:t xml:space="preserve">Lecture: </w:t>
-            </w:r>
-            <w:r>
-              <w:rPr>
-                <w:color w:val="1D1C1D"/>
-              </w:rPr>
-              <w:t>Hot Topics in Digital Media</w:t>
-            </w:r>
-          </w:p>
-          <w:p>
-            <w:pPr>
-              <w:widowControl w:val="0"/>
-              <w:numPr>
-                <w:ilvl w:val="0"/>
-                <w:numId w:val="6"/>
-              </w:numPr>
-              <w:spacing w:line="240" w:lineRule="auto"/>
-              <w:rPr>
-                <w:color w:val="1D1C1D"/>
-              </w:rPr>
-            </w:pPr>
-            <w:r>
-              <w:rPr>
-                <w:b/>
-                <w:color w:val="1D1C1D"/>
-              </w:rPr>
-              <w:t xml:space="preserve">Reading: </w:t>
-            </w:r>
-            <w:proofErr w:type="spellStart"/>
-            <w:r>
-              <w:rPr>
-                <w:color w:val="1D1C1D"/>
-              </w:rPr>
-              <w:t>Baym</w:t>
-            </w:r>
-            <w:proofErr w:type="spellEnd"/>
-            <w:r>
-              <w:rPr>
-                <w:color w:val="1D1C1D"/>
-              </w:rPr>
-              <w:t xml:space="preserve">, Nancy K., and Boyd, </w:t>
-            </w:r>
-            <w:proofErr w:type="spellStart"/>
-            <w:r>
-              <w:rPr>
-                <w:color w:val="1D1C1D"/>
-              </w:rPr>
-              <w:t>Danah</w:t>
-            </w:r>
-            <w:proofErr w:type="spellEnd"/>
-            <w:r>
-              <w:rPr>
-                <w:color w:val="1D1C1D"/>
-              </w:rPr>
-              <w:t xml:space="preserve">. 2012. “Socially Mediated Publicness: An Introduction.” Journal of Broadcasting &amp; </w:t>
-            </w:r>
-            <w:r>
-              <w:rPr>
-                <w:color w:val="1D1C1D"/>
-              </w:rPr>
-              <w:lastRenderedPageBreak/>
-              <w:t>Electronic Media 56 (3):320–29. https://doi.org/10.1080/08838151.2012.705200.</w:t>
-            </w:r>
-          </w:p>
-          <w:p>
-            <w:pPr>
-              <w:widowControl w:val="0"/>
-              <w:numPr>
-                <w:ilvl w:val="0"/>
-                <w:numId w:val="6"/>
-              </w:numPr>
-              <w:spacing w:line="240" w:lineRule="auto"/>
-              <w:rPr>
-                <w:color w:val="1D1C1D"/>
-              </w:rPr>
-            </w:pPr>
-            <w:r>
-              <w:rPr>
-                <w:b/>
-                <w:color w:val="1D1C1D"/>
-              </w:rPr>
-              <w:t xml:space="preserve">Assignment: </w:t>
-            </w:r>
-            <w:r>
-              <w:rPr>
-                <w:color w:val="1D1C1D"/>
-              </w:rPr>
-              <w:t>Readings Quiz, Discussion Post, and Replies</w:t>
-            </w:r>
-          </w:p>
-        </w:tc>
-      </w:tr>
-      <w:tr>
-        <w:tc>
-          <w:tcPr>
-            <w:tcW w:w="1320" w:type="dxa"/>
-            <w:shd w:val="clear" w:color="auto" w:fill="31849B" w:themeFill="accent5" w:themeFillShade="BF"/>
-            <w:tcMar>
-              <w:top w:w="100" w:type="dxa"/>
-              <w:left w:w="100" w:type="dxa"/>
-              <w:bottom w:w="100" w:type="dxa"/>
-              <w:right w:w="100" w:type="dxa"/>
-            </w:tcMar>
-          </w:tcPr>
-          <w:p>
-            <w:pPr>
-              <w:widowControl w:val="0"/>
-              <w:pBdr>
-                <w:top w:val="nil"/>
-                <w:left w:val="nil"/>
-                <w:bottom w:val="nil"/>
-                <w:right w:val="nil"/>
-                <w:between w:val="nil"/>
-              </w:pBdr>
-              <w:spacing w:line="240" w:lineRule="auto"/>
-              <w:rPr>
-                <w:color w:val="1D1C1D"/>
-              </w:rPr>
-            </w:pPr>
-            <w:r>
-              <w:rPr>
-                <w:color w:val="1D1C1D"/>
-              </w:rPr>
-              <w:lastRenderedPageBreak/>
-              <w:t>Week 6</w:t>
-            </w:r>
-          </w:p>
-        </w:tc>
-        <w:tc>
-          <w:tcPr>
-            <w:tcW w:w="7665" w:type="dxa"/>
-            <w:shd w:val="clear" w:color="auto" w:fill="92CDDC" w:themeFill="accent5" w:themeFillTint="99"/>
-            <w:tcMar>
-              <w:top w:w="100" w:type="dxa"/>
-              <w:left w:w="100" w:type="dxa"/>
-              <w:bottom w:w="100" w:type="dxa"/>
-              <w:right w:w="100" w:type="dxa"/>
-            </w:tcMar>
-          </w:tcPr>
-          <w:p>
-            <w:pPr>
-              <w:widowControl w:val="0"/>
-              <w:numPr>
-                <w:ilvl w:val="0"/>
-                <w:numId w:val="6"/>
-              </w:numPr>
-              <w:spacing w:line="240" w:lineRule="auto"/>
-              <w:rPr>
-                <w:color w:val="1D1C1D"/>
-              </w:rPr>
-            </w:pPr>
-            <w:r>
-              <w:rPr>
-                <w:b/>
-                <w:color w:val="1D1C1D"/>
-              </w:rPr>
-              <w:t xml:space="preserve">Lecture: </w:t>
-            </w:r>
-            <w:r>
-              <w:rPr>
-                <w:color w:val="1D1C1D"/>
-              </w:rPr>
-              <w:t>The Future of Digital Media</w:t>
-            </w:r>
-          </w:p>
-          <w:p>
-            <w:pPr>
-              <w:widowControl w:val="0"/>
-              <w:numPr>
-                <w:ilvl w:val="0"/>
-                <w:numId w:val="6"/>
-              </w:numPr>
-              <w:spacing w:line="240" w:lineRule="auto"/>
-              <w:rPr>
-                <w:color w:val="1D1C1D"/>
-              </w:rPr>
-            </w:pPr>
-            <w:r>
-              <w:rPr>
-                <w:b/>
-                <w:color w:val="1D1C1D"/>
-              </w:rPr>
-              <w:t xml:space="preserve">Reading: </w:t>
-            </w:r>
-            <w:r>
-              <w:rPr>
-                <w:color w:val="1D1C1D"/>
-              </w:rPr>
-              <w:t xml:space="preserve">Cohen, Daniel J., and Rosenzweig, Roy. “Preserving Digital History.” </w:t>
-            </w:r>
-            <w:r>
-              <w:rPr>
-                <w:i/>
-                <w:color w:val="1D1C1D"/>
-              </w:rPr>
-              <w:t>Digital History: A Guide to Gathering, Preserving, and Presenting the Past on the Web.</w:t>
-            </w:r>
-            <w:r>
-              <w:rPr>
-                <w:color w:val="1D1C1D"/>
-              </w:rPr>
-              <w:t xml:space="preserve"> Un</w:t>
-            </w:r>
-            <w:r>
-              <w:rPr>
-                <w:color w:val="1D1C1D"/>
-              </w:rPr>
-              <w:t>iversity of Pennsylvania Press, Incorporated, 2006. pp. 220-46. Print.</w:t>
-            </w:r>
-          </w:p>
-          <w:p>
-            <w:pPr>
-              <w:widowControl w:val="0"/>
-              <w:numPr>
-                <w:ilvl w:val="0"/>
-                <w:numId w:val="6"/>
-              </w:numPr>
-              <w:spacing w:line="240" w:lineRule="auto"/>
-              <w:rPr>
-                <w:color w:val="1D1C1D"/>
-              </w:rPr>
-            </w:pPr>
-            <w:r>
-              <w:rPr>
-                <w:b/>
-                <w:color w:val="1D1C1D"/>
-              </w:rPr>
-              <w:t xml:space="preserve">Assignment: </w:t>
-            </w:r>
-            <w:r>
-              <w:rPr>
-                <w:color w:val="1D1C1D"/>
-              </w:rPr>
-              <w:t>Readings Quiz, Discussion Post, and Replies</w:t>
-            </w:r>
-          </w:p>
-        </w:tc>
-      </w:tr>
-      <w:tr>
-        <w:tc>
-          <w:tcPr>
-            <w:tcW w:w="1320" w:type="dxa"/>
-            <w:shd w:val="clear" w:color="auto" w:fill="31849B" w:themeFill="accent5" w:themeFillShade="BF"/>
-            <w:tcMar>
-              <w:top w:w="100" w:type="dxa"/>
-              <w:left w:w="100" w:type="dxa"/>
-              <w:bottom w:w="100" w:type="dxa"/>
-              <w:right w:w="100" w:type="dxa"/>
-            </w:tcMar>
-          </w:tcPr>
-          <w:p>
-            <w:pPr>
-              <w:widowControl w:val="0"/>
-              <w:pBdr>
-                <w:top w:val="nil"/>
-                <w:left w:val="nil"/>
-                <w:bottom w:val="nil"/>
-                <w:right w:val="nil"/>
-                <w:between w:val="nil"/>
-              </w:pBdr>
-              <w:spacing w:line="240" w:lineRule="auto"/>
-              <w:rPr>
-                <w:color w:val="1D1C1D"/>
-              </w:rPr>
-            </w:pPr>
-            <w:r>
-              <w:rPr>
-                <w:color w:val="1D1C1D"/>
-              </w:rPr>
-              <w:t>Week 7</w:t>
-            </w:r>
-          </w:p>
-        </w:tc>
-        <w:tc>
-          <w:tcPr>
-            <w:tcW w:w="7665" w:type="dxa"/>
-            <w:shd w:val="clear" w:color="auto" w:fill="92CDDC" w:themeFill="accent5" w:themeFillTint="99"/>
-            <w:tcMar>
-              <w:top w:w="100" w:type="dxa"/>
-              <w:left w:w="100" w:type="dxa"/>
-              <w:bottom w:w="100" w:type="dxa"/>
-              <w:right w:w="100" w:type="dxa"/>
-            </w:tcMar>
-          </w:tcPr>
-          <w:p>
-            <w:pPr>
-              <w:widowControl w:val="0"/>
-              <w:numPr>
-                <w:ilvl w:val="0"/>
-                <w:numId w:val="6"/>
-              </w:numPr>
-              <w:spacing w:line="240" w:lineRule="auto"/>
-              <w:rPr>
-                <w:color w:val="1D1C1D"/>
-              </w:rPr>
-            </w:pPr>
-            <w:r>
-              <w:rPr>
-                <w:b/>
-                <w:color w:val="1D1C1D"/>
-              </w:rPr>
-              <w:t xml:space="preserve">Lecture: </w:t>
-            </w:r>
-            <w:r>
-              <w:rPr>
-                <w:color w:val="1D1C1D"/>
-              </w:rPr>
-              <w:t>Digital Media Group Project</w:t>
-            </w:r>
-          </w:p>
-          <w:p>
-            <w:pPr>
-              <w:widowControl w:val="0"/>
-              <w:numPr>
-                <w:ilvl w:val="0"/>
-                <w:numId w:val="6"/>
-              </w:numPr>
-              <w:spacing w:line="240" w:lineRule="auto"/>
-              <w:rPr>
-                <w:color w:val="1D1C1D"/>
-              </w:rPr>
-            </w:pPr>
-            <w:r>
-              <w:rPr>
-                <w:b/>
-                <w:color w:val="1D1C1D"/>
-              </w:rPr>
-              <w:t xml:space="preserve">Reading: </w:t>
-            </w:r>
-            <w:r>
-              <w:rPr>
-                <w:color w:val="1D1C1D"/>
-              </w:rPr>
-              <w:t>N/A (work on your projects)</w:t>
-            </w:r>
-          </w:p>
-          <w:p>
-            <w:pPr>
-              <w:widowControl w:val="0"/>
-              <w:numPr>
-                <w:ilvl w:val="0"/>
-                <w:numId w:val="6"/>
-              </w:numPr>
-              <w:spacing w:line="240" w:lineRule="auto"/>
-              <w:rPr>
-                <w:color w:val="1D1C1D"/>
-              </w:rPr>
-            </w:pPr>
-            <w:r>
-              <w:rPr>
-                <w:b/>
-                <w:color w:val="1D1C1D"/>
-              </w:rPr>
-              <w:t xml:space="preserve">Assignment: </w:t>
-            </w:r>
-            <w:r>
-              <w:rPr>
-                <w:color w:val="1D1C1D"/>
-              </w:rPr>
-              <w:t>Completed project file/demo</w:t>
-            </w:r>
-          </w:p>
-        </w:tc>
-      </w:tr>
-      <w:tr>
-        <w:tc>
-          <w:tcPr>
-            <w:tcW w:w="1320" w:type="dxa"/>
-            <w:shd w:val="clear" w:color="auto" w:fill="31849B" w:themeFill="accent5" w:themeFillShade="BF"/>
-            <w:tcMar>
-              <w:top w:w="100" w:type="dxa"/>
-              <w:left w:w="100" w:type="dxa"/>
-              <w:bottom w:w="100" w:type="dxa"/>
-              <w:right w:w="100" w:type="dxa"/>
-            </w:tcMar>
-          </w:tcPr>
-          <w:p>
-            <w:pPr>
-              <w:widowControl w:val="0"/>
-              <w:pBdr>
-                <w:top w:val="nil"/>
-                <w:left w:val="nil"/>
-                <w:bottom w:val="nil"/>
-                <w:right w:val="nil"/>
-                <w:between w:val="nil"/>
-              </w:pBdr>
-              <w:spacing w:line="240" w:lineRule="auto"/>
-              <w:rPr>
-                <w:color w:val="1D1C1D"/>
-              </w:rPr>
-            </w:pPr>
-            <w:r>
-              <w:rPr>
-                <w:color w:val="1D1C1D"/>
-              </w:rPr>
-              <w:t>Week 8</w:t>
-            </w:r>
-          </w:p>
-        </w:tc>
-        <w:tc>
-          <w:tcPr>
-            <w:tcW w:w="7665" w:type="dxa"/>
-            <w:shd w:val="clear" w:color="auto" w:fill="92CDDC" w:themeFill="accent5" w:themeFillTint="99"/>
-            <w:tcMar>
-              <w:top w:w="100" w:type="dxa"/>
-              <w:left w:w="100" w:type="dxa"/>
-              <w:bottom w:w="100" w:type="dxa"/>
-              <w:right w:w="100" w:type="dxa"/>
-            </w:tcMar>
-          </w:tcPr>
-          <w:p>
-            <w:pPr>
-              <w:widowControl w:val="0"/>
-              <w:pBdr>
-                <w:top w:val="nil"/>
-                <w:left w:val="nil"/>
-                <w:bottom w:val="nil"/>
-                <w:right w:val="nil"/>
-                <w:between w:val="nil"/>
-              </w:pBdr>
-              <w:spacing w:line="240" w:lineRule="auto"/>
-              <w:rPr>
-                <w:color w:val="1D1C1D"/>
-              </w:rPr>
-            </w:pPr>
-            <w:r>
-              <w:rPr>
-                <w:color w:val="1D1C1D"/>
-              </w:rPr>
-              <w:t>BREAK</w:t>
-            </w:r>
-          </w:p>
-        </w:tc>
-      </w:tr>
-      <w:tr>
-        <w:tc>
-          <w:tcPr>
-            <w:tcW w:w="1320" w:type="dxa"/>
-            <w:shd w:val="clear" w:color="auto" w:fill="31849B" w:themeFill="accent5" w:themeFillShade="BF"/>
-            <w:tcMar>
-              <w:top w:w="100" w:type="dxa"/>
-              <w:left w:w="100" w:type="dxa"/>
-              <w:bottom w:w="100" w:type="dxa"/>
-              <w:right w:w="100" w:type="dxa"/>
-            </w:tcMar>
-          </w:tcPr>
-          <w:p>
-            <w:pPr>
-              <w:widowControl w:val="0"/>
-              <w:pBdr>
-                <w:top w:val="nil"/>
-                <w:left w:val="nil"/>
-                <w:bottom w:val="nil"/>
-                <w:right w:val="nil"/>
-                <w:between w:val="nil"/>
-              </w:pBdr>
-              <w:spacing w:line="240" w:lineRule="auto"/>
-              <w:rPr>
-                <w:color w:val="1D1C1D"/>
-              </w:rPr>
-            </w:pPr>
-            <w:r>
-              <w:rPr>
-                <w:color w:val="1D1C1D"/>
-              </w:rPr>
-              <w:t>Week 9</w:t>
-            </w:r>
-          </w:p>
-        </w:tc>
-        <w:tc>
-          <w:tcPr>
-            <w:tcW w:w="7665" w:type="dxa"/>
-            <w:shd w:val="clear" w:color="auto" w:fill="92CDDC" w:themeFill="accent5" w:themeFillTint="99"/>
-            <w:tcMar>
-              <w:top w:w="100" w:type="dxa"/>
-              <w:left w:w="100" w:type="dxa"/>
-              <w:bottom w:w="100" w:type="dxa"/>
-              <w:right w:w="100" w:type="dxa"/>
-            </w:tcMar>
-          </w:tcPr>
-          <w:p>
-            <w:pPr>
-              <w:widowControl w:val="0"/>
-              <w:numPr>
-                <w:ilvl w:val="0"/>
-                <w:numId w:val="6"/>
-              </w:numPr>
-              <w:spacing w:line="240" w:lineRule="auto"/>
-              <w:rPr>
-                <w:color w:val="1D1C1D"/>
-              </w:rPr>
-            </w:pPr>
-            <w:r>
-              <w:rPr>
-                <w:b/>
-                <w:color w:val="1D1C1D"/>
-              </w:rPr>
-              <w:t xml:space="preserve">Lecture: </w:t>
-            </w:r>
-            <w:r>
-              <w:rPr>
-                <w:color w:val="1D1C1D"/>
-              </w:rPr>
-              <w:t>Technical Communication - How it All Began</w:t>
-            </w:r>
-          </w:p>
-          <w:p>
-            <w:pPr>
-              <w:widowControl w:val="0"/>
-              <w:numPr>
-                <w:ilvl w:val="0"/>
-                <w:numId w:val="6"/>
-              </w:numPr>
-              <w:spacing w:line="240" w:lineRule="auto"/>
-              <w:rPr>
-                <w:color w:val="1D1C1D"/>
-              </w:rPr>
-            </w:pPr>
-            <w:r>
-              <w:rPr>
-                <w:b/>
-                <w:color w:val="1D1C1D"/>
-              </w:rPr>
-              <w:t>Readings:</w:t>
-            </w:r>
-          </w:p>
-          <w:p>
-            <w:pPr>
-              <w:widowControl w:val="0"/>
-              <w:numPr>
-                <w:ilvl w:val="1"/>
-                <w:numId w:val="6"/>
-              </w:numPr>
-              <w:spacing w:line="240" w:lineRule="auto"/>
-              <w:rPr>
-                <w:color w:val="1D1C1D"/>
-              </w:rPr>
-            </w:pPr>
-            <w:r>
-              <w:rPr>
-                <w:color w:val="1D1C1D"/>
-              </w:rPr>
-              <w:t>“Technical Communication”, chapter 1, Introduction to Technical Communication</w:t>
-            </w:r>
-          </w:p>
-          <w:p>
-            <w:pPr>
-              <w:numPr>
-                <w:ilvl w:val="1"/>
-                <w:numId w:val="6"/>
-              </w:numPr>
-              <w:rPr>
-                <w:color w:val="1D1C1D"/>
-              </w:rPr>
-            </w:pPr>
-            <w:r>
-              <w:rPr>
-                <w:color w:val="1D1C1D"/>
-              </w:rPr>
-              <w:t>Durack, K. 1997. Gender, technology, and the history of technical communication. Technical Communication Quarterly, 6(3), 249–260. doi:10.1207/s15427625tcq0603_2</w:t>
-            </w:r>
-          </w:p>
-          <w:p>
-            <w:pPr>
-              <w:widowControl w:val="0"/>
-              <w:numPr>
-                <w:ilvl w:val="0"/>
-                <w:numId w:val="6"/>
-              </w:numPr>
-              <w:spacing w:line="240" w:lineRule="auto"/>
-              <w:rPr>
-                <w:color w:val="1D1C1D"/>
-              </w:rPr>
-            </w:pPr>
-            <w:r>
-              <w:rPr>
-                <w:b/>
-                <w:color w:val="1D1C1D"/>
-              </w:rPr>
-              <w:t xml:space="preserve">Assignment: </w:t>
-            </w:r>
-            <w:r>
-              <w:rPr>
-                <w:color w:val="1D1C1D"/>
-              </w:rPr>
-              <w:t>Read</w:t>
-            </w:r>
-            <w:r>
-              <w:rPr>
-                <w:color w:val="1D1C1D"/>
-              </w:rPr>
-              <w:t>ings Quiz, Discussion Post, and Replies</w:t>
-            </w:r>
-          </w:p>
-        </w:tc>
-      </w:tr>
-      <w:tr>
-        <w:tc>
-          <w:tcPr>
-            <w:tcW w:w="1320" w:type="dxa"/>
-            <w:shd w:val="clear" w:color="auto" w:fill="31849B" w:themeFill="accent5" w:themeFillShade="BF"/>
-            <w:tcMar>
-              <w:top w:w="100" w:type="dxa"/>
-              <w:left w:w="100" w:type="dxa"/>
-              <w:bottom w:w="100" w:type="dxa"/>
-              <w:right w:w="100" w:type="dxa"/>
-            </w:tcMar>
-          </w:tcPr>
-          <w:p>
-            <w:pPr>
-              <w:widowControl w:val="0"/>
-              <w:pBdr>
-                <w:top w:val="nil"/>
-                <w:left w:val="nil"/>
-                <w:bottom w:val="nil"/>
-                <w:right w:val="nil"/>
-                <w:between w:val="nil"/>
-              </w:pBdr>
-              <w:spacing w:line="240" w:lineRule="auto"/>
-              <w:rPr>
-                <w:color w:val="1D1C1D"/>
-              </w:rPr>
-            </w:pPr>
-            <w:r>
-              <w:rPr>
-                <w:color w:val="1D1C1D"/>
-              </w:rPr>
-              <w:t>Week 10</w:t>
-            </w:r>
-          </w:p>
-        </w:tc>
-        <w:tc>
-          <w:tcPr>
-            <w:tcW w:w="7665" w:type="dxa"/>
-            <w:shd w:val="clear" w:color="auto" w:fill="92CDDC" w:themeFill="accent5" w:themeFillTint="99"/>
-            <w:tcMar>
-              <w:top w:w="100" w:type="dxa"/>
-              <w:left w:w="100" w:type="dxa"/>
-              <w:bottom w:w="100" w:type="dxa"/>
-              <w:right w:w="100" w:type="dxa"/>
-            </w:tcMar>
-          </w:tcPr>
-          <w:p>
-            <w:pPr>
-              <w:widowControl w:val="0"/>
-              <w:numPr>
-                <w:ilvl w:val="0"/>
-                <w:numId w:val="6"/>
-              </w:numPr>
-              <w:spacing w:line="240" w:lineRule="auto"/>
-              <w:rPr>
-                <w:color w:val="1D1C1D"/>
-              </w:rPr>
-            </w:pPr>
-            <w:r>
-              <w:rPr>
-                <w:b/>
-                <w:color w:val="1D1C1D"/>
-              </w:rPr>
-              <w:t xml:space="preserve">Lecture: </w:t>
-            </w:r>
-            <w:r>
-              <w:rPr>
-                <w:color w:val="1D1C1D"/>
-              </w:rPr>
-              <w:t>Theories in Technical Communication</w:t>
-            </w:r>
-          </w:p>
-          <w:p>
-            <w:pPr>
-              <w:widowControl w:val="0"/>
-              <w:numPr>
-                <w:ilvl w:val="0"/>
-                <w:numId w:val="6"/>
-              </w:numPr>
-              <w:spacing w:line="240" w:lineRule="auto"/>
-              <w:rPr>
-                <w:color w:val="1D1C1D"/>
-              </w:rPr>
-            </w:pPr>
-            <w:r>
-              <w:rPr>
-                <w:b/>
-                <w:color w:val="1D1C1D"/>
-              </w:rPr>
-              <w:t>Readings:</w:t>
-            </w:r>
-          </w:p>
-          <w:p>
-            <w:pPr>
-              <w:widowControl w:val="0"/>
-              <w:numPr>
-                <w:ilvl w:val="1"/>
-                <w:numId w:val="6"/>
-              </w:numPr>
-              <w:spacing w:line="240" w:lineRule="auto"/>
-              <w:rPr>
-                <w:color w:val="1D1C1D"/>
-              </w:rPr>
-            </w:pPr>
-            <w:r>
-              <w:rPr>
-                <w:color w:val="1D1C1D"/>
-              </w:rPr>
-              <w:t>“Technical Communication”, chapter 3, Writing Technical Documents</w:t>
-            </w:r>
-          </w:p>
-          <w:p>
-            <w:pPr>
-              <w:numPr>
-                <w:ilvl w:val="1"/>
-                <w:numId w:val="6"/>
-              </w:numPr>
-              <w:rPr>
-                <w:color w:val="1D1C1D"/>
-              </w:rPr>
-            </w:pPr>
-            <w:proofErr w:type="spellStart"/>
-            <w:r>
-              <w:rPr>
-                <w:color w:val="1D1C1D"/>
-              </w:rPr>
-              <w:t>Baehr</w:t>
-            </w:r>
-            <w:proofErr w:type="spellEnd"/>
-            <w:r>
-              <w:rPr>
-                <w:color w:val="1D1C1D"/>
-              </w:rPr>
-              <w:t>, Craig, and Susan Lang. “Hypertext Theory: Theoretical Foundations for Technical Communication in the 21st Century.” Technical communication (Washington) 66.1 (2019): 93–104. Print.</w:t>
-            </w:r>
-          </w:p>
-          <w:p>
-            <w:pPr>
-              <w:widowControl w:val="0"/>
-              <w:numPr>
-                <w:ilvl w:val="0"/>
-                <w:numId w:val="6"/>
-              </w:numPr>
-              <w:spacing w:line="240" w:lineRule="auto"/>
-              <w:rPr>
-                <w:color w:val="1D1C1D"/>
-              </w:rPr>
-            </w:pPr>
-            <w:r>
-              <w:rPr>
-                <w:b/>
-                <w:color w:val="1D1C1D"/>
-              </w:rPr>
-              <w:t xml:space="preserve">Assignment: </w:t>
-            </w:r>
-            <w:r>
-              <w:rPr>
-                <w:color w:val="1D1C1D"/>
-              </w:rPr>
-              <w:t>Readings Quiz, Discussion Post, and Replies</w:t>
-            </w:r>
-          </w:p>
-        </w:tc>
-      </w:tr>
-      <w:tr>
-        <w:tc>
-          <w:tcPr>
-            <w:tcW w:w="1320" w:type="dxa"/>
-            <w:shd w:val="clear" w:color="auto" w:fill="31849B" w:themeFill="accent5" w:themeFillShade="BF"/>
-            <w:tcMar>
-              <w:top w:w="100" w:type="dxa"/>
-              <w:left w:w="100" w:type="dxa"/>
-              <w:bottom w:w="100" w:type="dxa"/>
-              <w:right w:w="100" w:type="dxa"/>
-            </w:tcMar>
-          </w:tcPr>
-          <w:p>
-            <w:pPr>
-              <w:widowControl w:val="0"/>
-              <w:pBdr>
-                <w:top w:val="nil"/>
-                <w:left w:val="nil"/>
-                <w:bottom w:val="nil"/>
-                <w:right w:val="nil"/>
-                <w:between w:val="nil"/>
-              </w:pBdr>
-              <w:spacing w:line="240" w:lineRule="auto"/>
-              <w:rPr>
-                <w:color w:val="1D1C1D"/>
-              </w:rPr>
-            </w:pPr>
-            <w:r>
-              <w:rPr>
-                <w:color w:val="1D1C1D"/>
-              </w:rPr>
-              <w:t>Week 11</w:t>
-            </w:r>
-          </w:p>
-        </w:tc>
-        <w:tc>
-          <w:tcPr>
-            <w:tcW w:w="7665" w:type="dxa"/>
-            <w:shd w:val="clear" w:color="auto" w:fill="92CDDC" w:themeFill="accent5" w:themeFillTint="99"/>
-            <w:tcMar>
-              <w:top w:w="100" w:type="dxa"/>
-              <w:left w:w="100" w:type="dxa"/>
-              <w:bottom w:w="100" w:type="dxa"/>
-              <w:right w:w="100" w:type="dxa"/>
-            </w:tcMar>
-          </w:tcPr>
-          <w:p>
-            <w:pPr>
-              <w:widowControl w:val="0"/>
-              <w:numPr>
-                <w:ilvl w:val="0"/>
-                <w:numId w:val="6"/>
-              </w:numPr>
-              <w:spacing w:line="240" w:lineRule="auto"/>
-              <w:rPr>
-                <w:color w:val="1D1C1D"/>
-              </w:rPr>
-            </w:pPr>
-            <w:r>
-              <w:rPr>
-                <w:b/>
-                <w:color w:val="1D1C1D"/>
-              </w:rPr>
-              <w:t>Lec</w:t>
-            </w:r>
-            <w:r>
-              <w:rPr>
-                <w:b/>
-                <w:color w:val="1D1C1D"/>
-              </w:rPr>
-              <w:t xml:space="preserve">ture: </w:t>
-            </w:r>
-            <w:r>
-              <w:rPr>
-                <w:color w:val="1D1C1D"/>
-              </w:rPr>
-              <w:t>Ethics in Technical Communication</w:t>
-            </w:r>
-          </w:p>
-          <w:p>
-            <w:pPr>
-              <w:widowControl w:val="0"/>
-              <w:numPr>
-                <w:ilvl w:val="0"/>
-                <w:numId w:val="6"/>
-              </w:numPr>
-              <w:spacing w:line="240" w:lineRule="auto"/>
-              <w:rPr>
-                <w:color w:val="1D1C1D"/>
-              </w:rPr>
-            </w:pPr>
-            <w:r>
-              <w:rPr>
-                <w:b/>
-                <w:color w:val="1D1C1D"/>
-              </w:rPr>
-              <w:t>Readings:</w:t>
-            </w:r>
-          </w:p>
-          <w:p>
-            <w:pPr>
-              <w:widowControl w:val="0"/>
-              <w:numPr>
-                <w:ilvl w:val="1"/>
-                <w:numId w:val="6"/>
-              </w:numPr>
-              <w:spacing w:line="240" w:lineRule="auto"/>
-              <w:rPr>
-                <w:color w:val="1D1C1D"/>
-              </w:rPr>
-            </w:pPr>
-            <w:r>
-              <w:rPr>
-                <w:color w:val="1D1C1D"/>
-              </w:rPr>
-              <w:t>“Technical Communication”, chapter 2, Understanding Ethical and Legal Considerations</w:t>
-            </w:r>
-          </w:p>
-          <w:p>
-            <w:pPr>
-              <w:numPr>
-                <w:ilvl w:val="1"/>
-                <w:numId w:val="6"/>
-              </w:numPr>
-              <w:rPr>
-                <w:color w:val="1D1C1D"/>
-              </w:rPr>
-            </w:pPr>
-            <w:r>
-              <w:rPr>
-                <w:color w:val="1D1C1D"/>
-              </w:rPr>
-              <w:t>Rouse, Chrissie. “Ethics in Technical Communication. (Professional Issues).” Technical communication (Washington) 49.2 (2002): 258–. Print.</w:t>
-            </w:r>
-          </w:p>
-          <w:p>
-            <w:pPr>
-              <w:widowControl w:val="0"/>
-              <w:numPr>
-                <w:ilvl w:val="0"/>
-                <w:numId w:val="6"/>
-              </w:numPr>
-              <w:spacing w:line="240" w:lineRule="auto"/>
-              <w:rPr>
-                <w:color w:val="1D1C1D"/>
-              </w:rPr>
-            </w:pPr>
-            <w:r>
-              <w:rPr>
-                <w:b/>
-                <w:color w:val="1D1C1D"/>
-              </w:rPr>
-              <w:t xml:space="preserve">Assignment: </w:t>
-            </w:r>
-            <w:r>
-              <w:rPr>
-                <w:color w:val="1D1C1D"/>
-              </w:rPr>
-              <w:t>Readings Quiz, Discussion Post, and Replies.</w:t>
             </w:r>
           </w:p>
         </w:tc>
@@ -3035,7 +2049,7 @@
             <w:tcBorders>
               <w:bottom w:val="single" w:sz="8" w:space="0" w:color="000000"/>
             </w:tcBorders>
-            <w:shd w:val="clear" w:color="auto" w:fill="31849B" w:themeFill="accent5" w:themeFillShade="BF"/>
+            <w:shd w:val="clear" w:color="auto" w:fill="548DD4" w:themeFill="text2" w:themeFillTint="99"/>
             <w:tcMar>
               <w:top w:w="100" w:type="dxa"/>
               <w:left w:w="100" w:type="dxa"/>
@@ -3062,14 +2076,14 @@
               <w:rPr>
                 <w:color w:val="1D1C1D"/>
               </w:rPr>
-              <w:t>Week 12</w:t>
+              <w:t>Week 5</w:t>
             </w:r>
           </w:p>
         </w:tc>
         <w:tc>
           <w:tcPr>
             <w:tcW w:w="7665" w:type="dxa"/>
-            <w:shd w:val="clear" w:color="auto" w:fill="92CDDC" w:themeFill="accent5" w:themeFillTint="99"/>
+            <w:shd w:val="clear" w:color="auto" w:fill="8DB3E2" w:themeFill="text2" w:themeFillTint="66"/>
             <w:tcMar>
               <w:top w:w="100" w:type="dxa"/>
               <w:left w:w="100" w:type="dxa"/>
@@ -3100,7 +2114,7 @@
               <w:rPr>
                 <w:color w:val="1D1C1D"/>
               </w:rPr>
-              <w:t>Hot Topics in Technical Communication</w:t>
+              <w:t>Hot Topics in Digital Media</w:t>
             </w:r>
           </w:p>
           <w:p>
@@ -3120,67 +2134,42 @@
                 <w:b/>
                 <w:color w:val="1D1C1D"/>
               </w:rPr>
-              <w:t>Readings:</w:t>
-            </w:r>
-          </w:p>
-          <w:p>
-            <w:pPr>
-              <w:widowControl w:val="0"/>
-              <w:numPr>
-                <w:ilvl w:val="1"/>
-                <w:numId w:val="6"/>
-              </w:numPr>
-              <w:spacing w:line="240" w:lineRule="auto"/>
-              <w:rPr>
-                <w:color w:val="1D1C1D"/>
-              </w:rPr>
-            </w:pPr>
-            <w:r>
-              <w:rPr>
-                <w:color w:val="1D1C1D"/>
-              </w:rPr>
-              <w:t>“Technical Communication”, chapter 9, Emphasizing Important Information</w:t>
-            </w:r>
-          </w:p>
-          <w:p>
-            <w:pPr>
-              <w:numPr>
-                <w:ilvl w:val="1"/>
-                <w:numId w:val="6"/>
-              </w:numPr>
-              <w:rPr>
-                <w:color w:val="1D1C1D"/>
-              </w:rPr>
-            </w:pPr>
+              <w:t xml:space="preserve">Reading: </w:t>
+            </w:r>
+            <w:proofErr w:type="spellStart"/>
+            <w:r>
+              <w:rPr>
+                <w:color w:val="1D1C1D"/>
+              </w:rPr>
+              <w:t>Baym</w:t>
+            </w:r>
+            <w:proofErr w:type="spellEnd"/>
+            <w:r>
+              <w:rPr>
+                <w:color w:val="1D1C1D"/>
+              </w:rPr>
+              <w:t xml:space="preserve">, Nancy K., and Boyd, </w:t>
+            </w:r>
+            <w:proofErr w:type="spellStart"/>
+            <w:r>
+              <w:rPr>
+                <w:color w:val="1D1C1D"/>
+              </w:rPr>
+              <w:t>Danah</w:t>
+            </w:r>
+            <w:proofErr w:type="spellEnd"/>
+            <w:r>
+              <w:rPr>
+                <w:color w:val="1D1C1D"/>
+              </w:rPr>
+              <w:t xml:space="preserve">. 2012. “Socially Mediated Publicness: An Introduction.” Journal of Broadcasting &amp; </w:t>
+            </w:r>
             <w:r>
               <w:rPr>
                 <w:color w:val="1D1C1D"/>
               </w:rPr>
               <w:lastRenderedPageBreak/>
-              <w:t>Haas, Angela M. “Race, Rhetoric, and Technology: A Case Study of Decolonial Technical Communication Theory, Methodology, and Pedagogy.” Journal of business and technical communication 26.3 (2012): 277–310. Web.</w:t>
-            </w:r>
-          </w:p>
-          <w:p>
-            <w:pPr>
-              <w:numPr>
-                <w:ilvl w:val="1"/>
-                <w:numId w:val="6"/>
-              </w:numPr>
-              <w:rPr>
-                <w:color w:val="1D1C1D"/>
-              </w:rPr>
-            </w:pPr>
-            <w:r>
-              <w:rPr>
-                <w:color w:val="1D1C1D"/>
-              </w:rPr>
-              <w:t>Smith, Elizabeth Overman, and Isabelle Thomps</w:t>
-            </w:r>
-            <w:r>
-              <w:rPr>
-                <w:color w:val="1D1C1D"/>
-              </w:rPr>
-              <w:t>on. “Feminist Theory in Technical Communication: Making Knowledge Claims Visible.” Journal of business and technical communication 16.4 (2002): 441–477. Web.</w:t>
+              <w:t>Electronic Media 56 (3):320–29. https://doi.org/10.1080/08838151.2012.705200.</w:t>
             </w:r>
           </w:p>
           <w:p>
@@ -3215,7 +2204,7 @@
         <w:tc>
           <w:tcPr>
             <w:tcW w:w="1320" w:type="dxa"/>
-            <w:shd w:val="clear" w:color="auto" w:fill="31849B" w:themeFill="accent5" w:themeFillShade="BF"/>
+            <w:shd w:val="clear" w:color="auto" w:fill="548DD4" w:themeFill="text2" w:themeFillTint="99"/>
             <w:tcMar>
               <w:top w:w="100" w:type="dxa"/>
               <w:left w:w="100" w:type="dxa"/>
@@ -3243,14 +2232,1028 @@
                 <w:color w:val="1D1C1D"/>
               </w:rPr>
               <w:lastRenderedPageBreak/>
-              <w:t>Week 13</w:t>
+              <w:t>Week 6</w:t>
             </w:r>
           </w:p>
         </w:tc>
         <w:tc>
           <w:tcPr>
             <w:tcW w:w="7665" w:type="dxa"/>
-            <w:shd w:val="clear" w:color="auto" w:fill="92CDDC" w:themeFill="accent5" w:themeFillTint="99"/>
+            <w:shd w:val="clear" w:color="auto" w:fill="8DB3E2" w:themeFill="text2" w:themeFillTint="66"/>
+            <w:tcMar>
+              <w:top w:w="100" w:type="dxa"/>
+              <w:left w:w="100" w:type="dxa"/>
+              <w:bottom w:w="100" w:type="dxa"/>
+              <w:right w:w="100" w:type="dxa"/>
+            </w:tcMar>
+          </w:tcPr>
+          <w:p>
+            <w:pPr>
+              <w:widowControl w:val="0"/>
+              <w:numPr>
+                <w:ilvl w:val="0"/>
+                <w:numId w:val="6"/>
+              </w:numPr>
+              <w:spacing w:line="240" w:lineRule="auto"/>
+              <w:rPr>
+                <w:color w:val="1D1C1D"/>
+              </w:rPr>
+            </w:pPr>
+            <w:r>
+              <w:rPr>
+                <w:b/>
+                <w:color w:val="1D1C1D"/>
+              </w:rPr>
+              <w:t xml:space="preserve">Lecture: </w:t>
+            </w:r>
+            <w:r>
+              <w:rPr>
+                <w:color w:val="1D1C1D"/>
+              </w:rPr>
+              <w:t>The Future of Digital Media</w:t>
+            </w:r>
+          </w:p>
+          <w:p>
+            <w:pPr>
+              <w:widowControl w:val="0"/>
+              <w:numPr>
+                <w:ilvl w:val="0"/>
+                <w:numId w:val="6"/>
+              </w:numPr>
+              <w:spacing w:line="240" w:lineRule="auto"/>
+              <w:rPr>
+                <w:color w:val="1D1C1D"/>
+              </w:rPr>
+            </w:pPr>
+            <w:r>
+              <w:rPr>
+                <w:b/>
+                <w:color w:val="1D1C1D"/>
+              </w:rPr>
+              <w:t xml:space="preserve">Reading: </w:t>
+            </w:r>
+            <w:r>
+              <w:rPr>
+                <w:color w:val="1D1C1D"/>
+              </w:rPr>
+              <w:t xml:space="preserve">Cohen, Daniel J., and Rosenzweig, Roy. “Preserving Digital History.” </w:t>
+            </w:r>
+            <w:r>
+              <w:rPr>
+                <w:i/>
+                <w:color w:val="1D1C1D"/>
+              </w:rPr>
+              <w:t>Digital History: A Guide to Gathering, Preserving, and Presenting the Past on the Web.</w:t>
+            </w:r>
+            <w:r>
+              <w:rPr>
+                <w:color w:val="1D1C1D"/>
+              </w:rPr>
+              <w:t xml:space="preserve"> Un</w:t>
+            </w:r>
+            <w:r>
+              <w:rPr>
+                <w:color w:val="1D1C1D"/>
+              </w:rPr>
+              <w:t>iversity of Pennsylvania Press, Incorporated, 2006. pp. 220-46. Print.</w:t>
+            </w:r>
+          </w:p>
+          <w:p>
+            <w:pPr>
+              <w:widowControl w:val="0"/>
+              <w:numPr>
+                <w:ilvl w:val="0"/>
+                <w:numId w:val="6"/>
+              </w:numPr>
+              <w:spacing w:line="240" w:lineRule="auto"/>
+              <w:rPr>
+                <w:color w:val="1D1C1D"/>
+              </w:rPr>
+            </w:pPr>
+            <w:r>
+              <w:rPr>
+                <w:b/>
+                <w:color w:val="1D1C1D"/>
+              </w:rPr>
+              <w:t xml:space="preserve">Assignment: </w:t>
+            </w:r>
+            <w:r>
+              <w:rPr>
+                <w:color w:val="1D1C1D"/>
+              </w:rPr>
+              <w:t>Readings Quiz, Discussion Post, and Replies</w:t>
+            </w:r>
+          </w:p>
+        </w:tc>
+      </w:tr>
+      <w:tr>
+        <w:tc>
+          <w:tcPr>
+            <w:tcW w:w="1320" w:type="dxa"/>
+            <w:shd w:val="clear" w:color="auto" w:fill="548DD4" w:themeFill="text2" w:themeFillTint="99"/>
+            <w:tcMar>
+              <w:top w:w="100" w:type="dxa"/>
+              <w:left w:w="100" w:type="dxa"/>
+              <w:bottom w:w="100" w:type="dxa"/>
+              <w:right w:w="100" w:type="dxa"/>
+            </w:tcMar>
+          </w:tcPr>
+          <w:p>
+            <w:pPr>
+              <w:widowControl w:val="0"/>
+              <w:pBdr>
+                <w:top w:val="nil"/>
+                <w:left w:val="nil"/>
+                <w:bottom w:val="nil"/>
+                <w:right w:val="nil"/>
+                <w:between w:val="nil"/>
+              </w:pBdr>
+              <w:spacing w:line="240" w:lineRule="auto"/>
+              <w:rPr>
+                <w:color w:val="1D1C1D"/>
+              </w:rPr>
+            </w:pPr>
+            <w:r>
+              <w:rPr>
+                <w:color w:val="1D1C1D"/>
+              </w:rPr>
+              <w:t>Week 7</w:t>
+            </w:r>
+          </w:p>
+        </w:tc>
+        <w:tc>
+          <w:tcPr>
+            <w:tcW w:w="7665" w:type="dxa"/>
+            <w:shd w:val="clear" w:color="auto" w:fill="8DB3E2" w:themeFill="text2" w:themeFillTint="66"/>
+            <w:tcMar>
+              <w:top w:w="100" w:type="dxa"/>
+              <w:left w:w="100" w:type="dxa"/>
+              <w:bottom w:w="100" w:type="dxa"/>
+              <w:right w:w="100" w:type="dxa"/>
+            </w:tcMar>
+          </w:tcPr>
+          <w:p>
+            <w:pPr>
+              <w:widowControl w:val="0"/>
+              <w:numPr>
+                <w:ilvl w:val="0"/>
+                <w:numId w:val="6"/>
+              </w:numPr>
+              <w:spacing w:line="240" w:lineRule="auto"/>
+              <w:rPr>
+                <w:color w:val="1D1C1D"/>
+              </w:rPr>
+            </w:pPr>
+            <w:r>
+              <w:rPr>
+                <w:b/>
+                <w:color w:val="1D1C1D"/>
+              </w:rPr>
+              <w:t xml:space="preserve">Lecture: </w:t>
+            </w:r>
+            <w:r>
+              <w:rPr>
+                <w:color w:val="1D1C1D"/>
+              </w:rPr>
+              <w:t>Digital Media Group Project</w:t>
+            </w:r>
+          </w:p>
+          <w:p>
+            <w:pPr>
+              <w:widowControl w:val="0"/>
+              <w:numPr>
+                <w:ilvl w:val="0"/>
+                <w:numId w:val="6"/>
+              </w:numPr>
+              <w:spacing w:line="240" w:lineRule="auto"/>
+              <w:rPr>
+                <w:color w:val="1D1C1D"/>
+              </w:rPr>
+            </w:pPr>
+            <w:r>
+              <w:rPr>
+                <w:b/>
+                <w:color w:val="1D1C1D"/>
+              </w:rPr>
+              <w:t xml:space="preserve">Reading: </w:t>
+            </w:r>
+            <w:r>
+              <w:rPr>
+                <w:color w:val="1D1C1D"/>
+              </w:rPr>
+              <w:t>N/A (work on your projects)</w:t>
+            </w:r>
+          </w:p>
+          <w:p>
+            <w:pPr>
+              <w:widowControl w:val="0"/>
+              <w:numPr>
+                <w:ilvl w:val="0"/>
+                <w:numId w:val="6"/>
+              </w:numPr>
+              <w:spacing w:line="240" w:lineRule="auto"/>
+              <w:rPr>
+                <w:color w:val="1D1C1D"/>
+              </w:rPr>
+            </w:pPr>
+            <w:r>
+              <w:rPr>
+                <w:b/>
+                <w:color w:val="1D1C1D"/>
+              </w:rPr>
+              <w:t xml:space="preserve">Assignment: </w:t>
+            </w:r>
+            <w:r>
+              <w:rPr>
+                <w:color w:val="1D1C1D"/>
+              </w:rPr>
+              <w:t>Completed project file/demo</w:t>
+            </w:r>
+          </w:p>
+        </w:tc>
+      </w:tr>
+      <w:tr>
+        <w:tc>
+          <w:tcPr>
+            <w:tcW w:w="1320" w:type="dxa"/>
+            <w:shd w:val="clear" w:color="auto" w:fill="548DD4" w:themeFill="text2" w:themeFillTint="99"/>
+            <w:tcMar>
+              <w:top w:w="100" w:type="dxa"/>
+              <w:left w:w="100" w:type="dxa"/>
+              <w:bottom w:w="100" w:type="dxa"/>
+              <w:right w:w="100" w:type="dxa"/>
+            </w:tcMar>
+          </w:tcPr>
+          <w:p>
+            <w:pPr>
+              <w:widowControl w:val="0"/>
+              <w:pBdr>
+                <w:top w:val="nil"/>
+                <w:left w:val="nil"/>
+                <w:bottom w:val="nil"/>
+                <w:right w:val="nil"/>
+                <w:between w:val="nil"/>
+              </w:pBdr>
+              <w:spacing w:line="240" w:lineRule="auto"/>
+              <w:rPr>
+                <w:color w:val="1D1C1D"/>
+              </w:rPr>
+            </w:pPr>
+            <w:r>
+              <w:rPr>
+                <w:color w:val="1D1C1D"/>
+              </w:rPr>
+              <w:t>Week 8</w:t>
+            </w:r>
+          </w:p>
+        </w:tc>
+        <w:tc>
+          <w:tcPr>
+            <w:tcW w:w="7665" w:type="dxa"/>
+            <w:shd w:val="clear" w:color="auto" w:fill="8DB3E2" w:themeFill="text2" w:themeFillTint="66"/>
+            <w:tcMar>
+              <w:top w:w="100" w:type="dxa"/>
+              <w:left w:w="100" w:type="dxa"/>
+              <w:bottom w:w="100" w:type="dxa"/>
+              <w:right w:w="100" w:type="dxa"/>
+            </w:tcMar>
+          </w:tcPr>
+          <w:p>
+            <w:pPr>
+              <w:widowControl w:val="0"/>
+              <w:pBdr>
+                <w:top w:val="nil"/>
+                <w:left w:val="nil"/>
+                <w:bottom w:val="nil"/>
+                <w:right w:val="nil"/>
+                <w:between w:val="nil"/>
+              </w:pBdr>
+              <w:spacing w:line="240" w:lineRule="auto"/>
+              <w:rPr>
+                <w:color w:val="1D1C1D"/>
+              </w:rPr>
+            </w:pPr>
+            <w:r>
+              <w:rPr>
+                <w:color w:val="1D1C1D"/>
+              </w:rPr>
+              <w:t>BREAK</w:t>
+            </w:r>
+          </w:p>
+        </w:tc>
+      </w:tr>
+      <w:tr>
+        <w:tc>
+          <w:tcPr>
+            <w:tcW w:w="1320" w:type="dxa"/>
+            <w:shd w:val="clear" w:color="auto" w:fill="548DD4" w:themeFill="text2" w:themeFillTint="99"/>
+            <w:tcMar>
+              <w:top w:w="100" w:type="dxa"/>
+              <w:left w:w="100" w:type="dxa"/>
+              <w:bottom w:w="100" w:type="dxa"/>
+              <w:right w:w="100" w:type="dxa"/>
+            </w:tcMar>
+          </w:tcPr>
+          <w:p>
+            <w:pPr>
+              <w:widowControl w:val="0"/>
+              <w:pBdr>
+                <w:top w:val="nil"/>
+                <w:left w:val="nil"/>
+                <w:bottom w:val="nil"/>
+                <w:right w:val="nil"/>
+                <w:between w:val="nil"/>
+              </w:pBdr>
+              <w:spacing w:line="240" w:lineRule="auto"/>
+              <w:rPr>
+                <w:color w:val="1D1C1D"/>
+              </w:rPr>
+            </w:pPr>
+            <w:r>
+              <w:rPr>
+                <w:color w:val="1D1C1D"/>
+              </w:rPr>
+              <w:t>Week 9</w:t>
+            </w:r>
+          </w:p>
+        </w:tc>
+        <w:tc>
+          <w:tcPr>
+            <w:tcW w:w="7665" w:type="dxa"/>
+            <w:shd w:val="clear" w:color="auto" w:fill="8DB3E2" w:themeFill="text2" w:themeFillTint="66"/>
+            <w:tcMar>
+              <w:top w:w="100" w:type="dxa"/>
+              <w:left w:w="100" w:type="dxa"/>
+              <w:bottom w:w="100" w:type="dxa"/>
+              <w:right w:w="100" w:type="dxa"/>
+            </w:tcMar>
+          </w:tcPr>
+          <w:p>
+            <w:pPr>
+              <w:widowControl w:val="0"/>
+              <w:numPr>
+                <w:ilvl w:val="0"/>
+                <w:numId w:val="6"/>
+              </w:numPr>
+              <w:spacing w:line="240" w:lineRule="auto"/>
+              <w:rPr>
+                <w:color w:val="1D1C1D"/>
+              </w:rPr>
+            </w:pPr>
+            <w:r>
+              <w:rPr>
+                <w:b/>
+                <w:color w:val="1D1C1D"/>
+              </w:rPr>
+              <w:t xml:space="preserve">Lecture: </w:t>
+            </w:r>
+            <w:r>
+              <w:rPr>
+                <w:color w:val="1D1C1D"/>
+              </w:rPr>
+              <w:t>Technical Communication - How it All Began</w:t>
+            </w:r>
+          </w:p>
+          <w:p>
+            <w:pPr>
+              <w:widowControl w:val="0"/>
+              <w:numPr>
+                <w:ilvl w:val="0"/>
+                <w:numId w:val="6"/>
+              </w:numPr>
+              <w:spacing w:line="240" w:lineRule="auto"/>
+              <w:rPr>
+                <w:color w:val="1D1C1D"/>
+              </w:rPr>
+            </w:pPr>
+            <w:r>
+              <w:rPr>
+                <w:b/>
+                <w:color w:val="1D1C1D"/>
+              </w:rPr>
+              <w:t>Readings:</w:t>
+            </w:r>
+          </w:p>
+          <w:p>
+            <w:pPr>
+              <w:widowControl w:val="0"/>
+              <w:numPr>
+                <w:ilvl w:val="1"/>
+                <w:numId w:val="6"/>
+              </w:numPr>
+              <w:spacing w:line="240" w:lineRule="auto"/>
+              <w:rPr>
+                <w:color w:val="1D1C1D"/>
+              </w:rPr>
+            </w:pPr>
+            <w:r>
+              <w:rPr>
+                <w:color w:val="1D1C1D"/>
+              </w:rPr>
+              <w:t>“Technical Communication”, chapter 1, Introduction to Technical Communication</w:t>
+            </w:r>
+          </w:p>
+          <w:p>
+            <w:pPr>
+              <w:numPr>
+                <w:ilvl w:val="1"/>
+                <w:numId w:val="6"/>
+              </w:numPr>
+              <w:rPr>
+                <w:color w:val="1D1C1D"/>
+              </w:rPr>
+            </w:pPr>
+            <w:r>
+              <w:rPr>
+                <w:color w:val="1D1C1D"/>
+              </w:rPr>
+              <w:t>Durack, K. 1997. Gender, technology, and the history of technical communication. Technical Communication Quarterly, 6(3), 249–260. doi:10.1207/s15427625tcq0603_2</w:t>
+            </w:r>
+          </w:p>
+          <w:p>
+            <w:pPr>
+              <w:widowControl w:val="0"/>
+              <w:numPr>
+                <w:ilvl w:val="0"/>
+                <w:numId w:val="6"/>
+              </w:numPr>
+              <w:spacing w:line="240" w:lineRule="auto"/>
+              <w:rPr>
+                <w:color w:val="1D1C1D"/>
+              </w:rPr>
+            </w:pPr>
+            <w:r>
+              <w:rPr>
+                <w:b/>
+                <w:color w:val="1D1C1D"/>
+              </w:rPr>
+              <w:t xml:space="preserve">Assignment: </w:t>
+            </w:r>
+            <w:r>
+              <w:rPr>
+                <w:color w:val="1D1C1D"/>
+              </w:rPr>
+              <w:t>Read</w:t>
+            </w:r>
+            <w:r>
+              <w:rPr>
+                <w:color w:val="1D1C1D"/>
+              </w:rPr>
+              <w:t>ings Quiz, Discussion Post, and Replies</w:t>
+            </w:r>
+          </w:p>
+        </w:tc>
+      </w:tr>
+      <w:tr>
+        <w:tc>
+          <w:tcPr>
+            <w:tcW w:w="1320" w:type="dxa"/>
+            <w:shd w:val="clear" w:color="auto" w:fill="548DD4" w:themeFill="text2" w:themeFillTint="99"/>
+            <w:tcMar>
+              <w:top w:w="100" w:type="dxa"/>
+              <w:left w:w="100" w:type="dxa"/>
+              <w:bottom w:w="100" w:type="dxa"/>
+              <w:right w:w="100" w:type="dxa"/>
+            </w:tcMar>
+          </w:tcPr>
+          <w:p>
+            <w:pPr>
+              <w:widowControl w:val="0"/>
+              <w:pBdr>
+                <w:top w:val="nil"/>
+                <w:left w:val="nil"/>
+                <w:bottom w:val="nil"/>
+                <w:right w:val="nil"/>
+                <w:between w:val="nil"/>
+              </w:pBdr>
+              <w:spacing w:line="240" w:lineRule="auto"/>
+              <w:rPr>
+                <w:color w:val="1D1C1D"/>
+              </w:rPr>
+            </w:pPr>
+            <w:r>
+              <w:rPr>
+                <w:color w:val="1D1C1D"/>
+              </w:rPr>
+              <w:t>Week 10</w:t>
+            </w:r>
+          </w:p>
+        </w:tc>
+        <w:tc>
+          <w:tcPr>
+            <w:tcW w:w="7665" w:type="dxa"/>
+            <w:shd w:val="clear" w:color="auto" w:fill="8DB3E2" w:themeFill="text2" w:themeFillTint="66"/>
+            <w:tcMar>
+              <w:top w:w="100" w:type="dxa"/>
+              <w:left w:w="100" w:type="dxa"/>
+              <w:bottom w:w="100" w:type="dxa"/>
+              <w:right w:w="100" w:type="dxa"/>
+            </w:tcMar>
+          </w:tcPr>
+          <w:p>
+            <w:pPr>
+              <w:widowControl w:val="0"/>
+              <w:numPr>
+                <w:ilvl w:val="0"/>
+                <w:numId w:val="6"/>
+              </w:numPr>
+              <w:spacing w:line="240" w:lineRule="auto"/>
+              <w:rPr>
+                <w:color w:val="1D1C1D"/>
+              </w:rPr>
+            </w:pPr>
+            <w:r>
+              <w:rPr>
+                <w:b/>
+                <w:color w:val="1D1C1D"/>
+              </w:rPr>
+              <w:t xml:space="preserve">Lecture: </w:t>
+            </w:r>
+            <w:r>
+              <w:rPr>
+                <w:color w:val="1D1C1D"/>
+              </w:rPr>
+              <w:t>Theories in Technical Communication</w:t>
+            </w:r>
+          </w:p>
+          <w:p>
+            <w:pPr>
+              <w:widowControl w:val="0"/>
+              <w:numPr>
+                <w:ilvl w:val="0"/>
+                <w:numId w:val="6"/>
+              </w:numPr>
+              <w:spacing w:line="240" w:lineRule="auto"/>
+              <w:rPr>
+                <w:color w:val="1D1C1D"/>
+              </w:rPr>
+            </w:pPr>
+            <w:r>
+              <w:rPr>
+                <w:b/>
+                <w:color w:val="1D1C1D"/>
+              </w:rPr>
+              <w:t>Readings:</w:t>
+            </w:r>
+          </w:p>
+          <w:p>
+            <w:pPr>
+              <w:widowControl w:val="0"/>
+              <w:numPr>
+                <w:ilvl w:val="1"/>
+                <w:numId w:val="6"/>
+              </w:numPr>
+              <w:spacing w:line="240" w:lineRule="auto"/>
+              <w:rPr>
+                <w:color w:val="1D1C1D"/>
+              </w:rPr>
+            </w:pPr>
+            <w:r>
+              <w:rPr>
+                <w:color w:val="1D1C1D"/>
+              </w:rPr>
+              <w:t>“Technical Communication”, chapter 3, Writing Technical Documents</w:t>
+            </w:r>
+          </w:p>
+          <w:p>
+            <w:pPr>
+              <w:numPr>
+                <w:ilvl w:val="1"/>
+                <w:numId w:val="6"/>
+              </w:numPr>
+              <w:rPr>
+                <w:color w:val="1D1C1D"/>
+              </w:rPr>
+            </w:pPr>
+            <w:proofErr w:type="spellStart"/>
+            <w:r>
+              <w:rPr>
+                <w:color w:val="1D1C1D"/>
+              </w:rPr>
+              <w:t>Baehr</w:t>
+            </w:r>
+            <w:proofErr w:type="spellEnd"/>
+            <w:r>
+              <w:rPr>
+                <w:color w:val="1D1C1D"/>
+              </w:rPr>
+              <w:t>, Craig, and Susan Lang. “Hypertext Theory: Theoretical Foundations for Technical Communication in the 21st Century.” Technical communication (Washington) 66.1 (2019): 93–104. Print.</w:t>
+            </w:r>
+          </w:p>
+          <w:p>
+            <w:pPr>
+              <w:widowControl w:val="0"/>
+              <w:numPr>
+                <w:ilvl w:val="0"/>
+                <w:numId w:val="6"/>
+              </w:numPr>
+              <w:spacing w:line="240" w:lineRule="auto"/>
+              <w:rPr>
+                <w:color w:val="1D1C1D"/>
+              </w:rPr>
+            </w:pPr>
+            <w:r>
+              <w:rPr>
+                <w:b/>
+                <w:color w:val="1D1C1D"/>
+              </w:rPr>
+              <w:t xml:space="preserve">Assignment: </w:t>
+            </w:r>
+            <w:r>
+              <w:rPr>
+                <w:color w:val="1D1C1D"/>
+              </w:rPr>
+              <w:t>Readings Quiz, Discussion Post, and Replies</w:t>
+            </w:r>
+          </w:p>
+        </w:tc>
+      </w:tr>
+      <w:tr>
+        <w:tc>
+          <w:tcPr>
+            <w:tcW w:w="1320" w:type="dxa"/>
+            <w:shd w:val="clear" w:color="auto" w:fill="548DD4" w:themeFill="text2" w:themeFillTint="99"/>
+            <w:tcMar>
+              <w:top w:w="100" w:type="dxa"/>
+              <w:left w:w="100" w:type="dxa"/>
+              <w:bottom w:w="100" w:type="dxa"/>
+              <w:right w:w="100" w:type="dxa"/>
+            </w:tcMar>
+          </w:tcPr>
+          <w:p>
+            <w:pPr>
+              <w:widowControl w:val="0"/>
+              <w:pBdr>
+                <w:top w:val="nil"/>
+                <w:left w:val="nil"/>
+                <w:bottom w:val="nil"/>
+                <w:right w:val="nil"/>
+                <w:between w:val="nil"/>
+              </w:pBdr>
+              <w:spacing w:line="240" w:lineRule="auto"/>
+              <w:rPr>
+                <w:color w:val="1D1C1D"/>
+              </w:rPr>
+            </w:pPr>
+            <w:r>
+              <w:rPr>
+                <w:color w:val="1D1C1D"/>
+              </w:rPr>
+              <w:t>Week 11</w:t>
+            </w:r>
+          </w:p>
+        </w:tc>
+        <w:tc>
+          <w:tcPr>
+            <w:tcW w:w="7665" w:type="dxa"/>
+            <w:shd w:val="clear" w:color="auto" w:fill="8DB3E2" w:themeFill="text2" w:themeFillTint="66"/>
+            <w:tcMar>
+              <w:top w:w="100" w:type="dxa"/>
+              <w:left w:w="100" w:type="dxa"/>
+              <w:bottom w:w="100" w:type="dxa"/>
+              <w:right w:w="100" w:type="dxa"/>
+            </w:tcMar>
+          </w:tcPr>
+          <w:p>
+            <w:pPr>
+              <w:widowControl w:val="0"/>
+              <w:numPr>
+                <w:ilvl w:val="0"/>
+                <w:numId w:val="6"/>
+              </w:numPr>
+              <w:spacing w:line="240" w:lineRule="auto"/>
+              <w:rPr>
+                <w:color w:val="1D1C1D"/>
+              </w:rPr>
+            </w:pPr>
+            <w:r>
+              <w:rPr>
+                <w:b/>
+                <w:color w:val="1D1C1D"/>
+              </w:rPr>
+              <w:t>Lec</w:t>
+            </w:r>
+            <w:r>
+              <w:rPr>
+                <w:b/>
+                <w:color w:val="1D1C1D"/>
+              </w:rPr>
+              <w:t xml:space="preserve">ture: </w:t>
+            </w:r>
+            <w:r>
+              <w:rPr>
+                <w:color w:val="1D1C1D"/>
+              </w:rPr>
+              <w:t>Ethics in Technical Communication</w:t>
+            </w:r>
+          </w:p>
+          <w:p>
+            <w:pPr>
+              <w:widowControl w:val="0"/>
+              <w:numPr>
+                <w:ilvl w:val="0"/>
+                <w:numId w:val="6"/>
+              </w:numPr>
+              <w:spacing w:line="240" w:lineRule="auto"/>
+              <w:rPr>
+                <w:color w:val="1D1C1D"/>
+              </w:rPr>
+            </w:pPr>
+            <w:r>
+              <w:rPr>
+                <w:b/>
+                <w:color w:val="1D1C1D"/>
+              </w:rPr>
+              <w:t>Readings:</w:t>
+            </w:r>
+          </w:p>
+          <w:p>
+            <w:pPr>
+              <w:widowControl w:val="0"/>
+              <w:numPr>
+                <w:ilvl w:val="1"/>
+                <w:numId w:val="6"/>
+              </w:numPr>
+              <w:spacing w:line="240" w:lineRule="auto"/>
+              <w:rPr>
+                <w:color w:val="1D1C1D"/>
+              </w:rPr>
+            </w:pPr>
+            <w:r>
+              <w:rPr>
+                <w:color w:val="1D1C1D"/>
+              </w:rPr>
+              <w:t>“Technical Communication”, chapter 2, Understanding Ethical and Legal Considerations</w:t>
+            </w:r>
+          </w:p>
+          <w:p>
+            <w:pPr>
+              <w:numPr>
+                <w:ilvl w:val="1"/>
+                <w:numId w:val="6"/>
+              </w:numPr>
+              <w:rPr>
+                <w:color w:val="1D1C1D"/>
+              </w:rPr>
+            </w:pPr>
+            <w:r>
+              <w:rPr>
+                <w:color w:val="1D1C1D"/>
+              </w:rPr>
+              <w:t>Rouse, Chrissie. “Ethics in Technical Communication. (Professional Issues).” Technical communication (Washington) 49.2 (2002): 258–. Print.</w:t>
+            </w:r>
+          </w:p>
+          <w:p>
+            <w:pPr>
+              <w:widowControl w:val="0"/>
+              <w:numPr>
+                <w:ilvl w:val="0"/>
+                <w:numId w:val="6"/>
+              </w:numPr>
+              <w:spacing w:line="240" w:lineRule="auto"/>
+              <w:rPr>
+                <w:color w:val="1D1C1D"/>
+              </w:rPr>
+            </w:pPr>
+            <w:r>
+              <w:rPr>
+                <w:b/>
+                <w:color w:val="1D1C1D"/>
+              </w:rPr>
+              <w:t xml:space="preserve">Assignment: </w:t>
+            </w:r>
+            <w:r>
+              <w:rPr>
+                <w:color w:val="1D1C1D"/>
+              </w:rPr>
+              <w:t>Readings Quiz, Discussion Post, and Replies.</w:t>
+            </w:r>
+          </w:p>
+        </w:tc>
+      </w:tr>
+      <w:tr>
+        <w:tc>
+          <w:tcPr>
+            <w:tcW w:w="1320" w:type="dxa"/>
+            <w:tcBorders>
+              <w:bottom w:val="single" w:sz="8" w:space="0" w:color="000000"/>
+            </w:tcBorders>
+            <w:shd w:val="clear" w:color="auto" w:fill="548DD4" w:themeFill="text2" w:themeFillTint="99"/>
+            <w:tcMar>
+              <w:top w:w="100" w:type="dxa"/>
+              <w:left w:w="100" w:type="dxa"/>
+              <w:bottom w:w="100" w:type="dxa"/>
+              <w:right w:w="100" w:type="dxa"/>
+            </w:tcMar>
+          </w:tcPr>
+          <w:p>
+            <w:pPr>
+              <w:widowControl w:val="0"/>
+              <w:pBdr>
+                <w:top w:val="nil"/>
+                <w:left w:val="nil"/>
+                <w:bottom w:val="nil"/>
+                <w:right w:val="nil"/>
+                <w:between w:val="nil"/>
+              </w:pBdr>
+              <w:spacing w:line="240" w:lineRule="auto"/>
+              <w:rPr>
+                <w:color w:val="1D1C1D"/>
+              </w:rPr>
+            </w:pPr>
+            <w:r>
+              <w:rPr>
+                <w:color w:val="1D1C1D"/>
+              </w:rPr>
+              <w:t>Week 12</w:t>
+            </w:r>
+          </w:p>
+        </w:tc>
+        <w:tc>
+          <w:tcPr>
+            <w:tcW w:w="7665" w:type="dxa"/>
+            <w:shd w:val="clear" w:color="auto" w:fill="8DB3E2" w:themeFill="text2" w:themeFillTint="66"/>
+            <w:tcMar>
+              <w:top w:w="100" w:type="dxa"/>
+              <w:left w:w="100" w:type="dxa"/>
+              <w:bottom w:w="100" w:type="dxa"/>
+              <w:right w:w="100" w:type="dxa"/>
+            </w:tcMar>
+          </w:tcPr>
+          <w:p>
+            <w:pPr>
+              <w:widowControl w:val="0"/>
+              <w:numPr>
+                <w:ilvl w:val="0"/>
+                <w:numId w:val="6"/>
+              </w:numPr>
+              <w:spacing w:line="240" w:lineRule="auto"/>
+              <w:rPr>
+                <w:color w:val="1D1C1D"/>
+              </w:rPr>
+            </w:pPr>
+            <w:r>
+              <w:rPr>
+                <w:b/>
+                <w:color w:val="1D1C1D"/>
+              </w:rPr>
+              <w:t xml:space="preserve">Lecture: </w:t>
+            </w:r>
+            <w:r>
+              <w:rPr>
+                <w:color w:val="1D1C1D"/>
+              </w:rPr>
+              <w:t>Hot Topics in Technical Communication</w:t>
+            </w:r>
+          </w:p>
+          <w:p>
+            <w:pPr>
+              <w:widowControl w:val="0"/>
+              <w:numPr>
+                <w:ilvl w:val="0"/>
+                <w:numId w:val="6"/>
+              </w:numPr>
+              <w:spacing w:line="240" w:lineRule="auto"/>
+              <w:rPr>
+                <w:color w:val="1D1C1D"/>
+              </w:rPr>
+            </w:pPr>
+            <w:r>
+              <w:rPr>
+                <w:b/>
+                <w:color w:val="1D1C1D"/>
+              </w:rPr>
+              <w:t>Readings:</w:t>
+            </w:r>
+          </w:p>
+          <w:p>
+            <w:pPr>
+              <w:widowControl w:val="0"/>
+              <w:numPr>
+                <w:ilvl w:val="1"/>
+                <w:numId w:val="6"/>
+              </w:numPr>
+              <w:spacing w:line="240" w:lineRule="auto"/>
+              <w:rPr>
+                <w:color w:val="1D1C1D"/>
+              </w:rPr>
+            </w:pPr>
+            <w:r>
+              <w:rPr>
+                <w:color w:val="1D1C1D"/>
+              </w:rPr>
+              <w:t>“Technical Communication”, chapter 9, Emphasizing Important Information</w:t>
+            </w:r>
+          </w:p>
+          <w:p>
+            <w:pPr>
+              <w:numPr>
+                <w:ilvl w:val="1"/>
+                <w:numId w:val="6"/>
+              </w:numPr>
+              <w:rPr>
+                <w:color w:val="1D1C1D"/>
+              </w:rPr>
+            </w:pPr>
+            <w:r>
+              <w:rPr>
+                <w:color w:val="1D1C1D"/>
+              </w:rPr>
+              <w:lastRenderedPageBreak/>
+              <w:t>Haas, Angela M. “Race, Rhetoric, and Technology: A Case Study of Decolonial Technical Communication Theory, Methodology, and Pedagogy.” Journal of business and technical communication 26.3 (2012): 277–310. Web.</w:t>
+            </w:r>
+          </w:p>
+          <w:p>
+            <w:pPr>
+              <w:numPr>
+                <w:ilvl w:val="1"/>
+                <w:numId w:val="6"/>
+              </w:numPr>
+              <w:rPr>
+                <w:color w:val="1D1C1D"/>
+              </w:rPr>
+            </w:pPr>
+            <w:r>
+              <w:rPr>
+                <w:color w:val="1D1C1D"/>
+              </w:rPr>
+              <w:t>Smith, Elizabeth Overman, and Isabelle Thomps</w:t>
+            </w:r>
+            <w:r>
+              <w:rPr>
+                <w:color w:val="1D1C1D"/>
+              </w:rPr>
+              <w:t>on. “Feminist Theory in Technical Communication: Making Knowledge Claims Visible.” Journal of business and technical communication 16.4 (2002): 441–477. Web.</w:t>
+            </w:r>
+          </w:p>
+          <w:p>
+            <w:pPr>
+              <w:widowControl w:val="0"/>
+              <w:numPr>
+                <w:ilvl w:val="0"/>
+                <w:numId w:val="6"/>
+              </w:numPr>
+              <w:spacing w:line="240" w:lineRule="auto"/>
+              <w:rPr>
+                <w:color w:val="1D1C1D"/>
+              </w:rPr>
+            </w:pPr>
+            <w:r>
+              <w:rPr>
+                <w:b/>
+                <w:color w:val="1D1C1D"/>
+              </w:rPr>
+              <w:t xml:space="preserve">Assignment: </w:t>
+            </w:r>
+            <w:r>
+              <w:rPr>
+                <w:color w:val="1D1C1D"/>
+              </w:rPr>
+              <w:t>Readings Quiz, Discussion Post, and Replies</w:t>
+            </w:r>
+          </w:p>
+        </w:tc>
+      </w:tr>
+      <w:tr>
+        <w:tc>
+          <w:tcPr>
+            <w:tcW w:w="1320" w:type="dxa"/>
+            <w:shd w:val="clear" w:color="auto" w:fill="548DD4" w:themeFill="text2" w:themeFillTint="99"/>
+            <w:tcMar>
+              <w:top w:w="100" w:type="dxa"/>
+              <w:left w:w="100" w:type="dxa"/>
+              <w:bottom w:w="100" w:type="dxa"/>
+              <w:right w:w="100" w:type="dxa"/>
+            </w:tcMar>
+          </w:tcPr>
+          <w:p>
+            <w:pPr>
+              <w:widowControl w:val="0"/>
+              <w:pBdr>
+                <w:top w:val="nil"/>
+                <w:left w:val="nil"/>
+                <w:bottom w:val="nil"/>
+                <w:right w:val="nil"/>
+                <w:between w:val="nil"/>
+              </w:pBdr>
+              <w:spacing w:line="240" w:lineRule="auto"/>
+              <w:rPr>
+                <w:color w:val="1D1C1D"/>
+              </w:rPr>
+            </w:pPr>
+            <w:r>
+              <w:rPr>
+                <w:color w:val="1D1C1D"/>
+              </w:rPr>
+              <w:lastRenderedPageBreak/>
+              <w:t>Week 13</w:t>
+            </w:r>
+          </w:p>
+        </w:tc>
+        <w:tc>
+          <w:tcPr>
+            <w:tcW w:w="7665" w:type="dxa"/>
+            <w:shd w:val="clear" w:color="auto" w:fill="8DB3E2" w:themeFill="text2" w:themeFillTint="66"/>
             <w:tcMar>
               <w:top w:w="100" w:type="dxa"/>
               <w:left w:w="100" w:type="dxa"/>
@@ -3462,7 +3465,7 @@
         <w:tc>
           <w:tcPr>
             <w:tcW w:w="1320" w:type="dxa"/>
-            <w:shd w:val="clear" w:color="auto" w:fill="31849B" w:themeFill="accent5" w:themeFillShade="BF"/>
+            <w:shd w:val="clear" w:color="auto" w:fill="548DD4" w:themeFill="text2" w:themeFillTint="99"/>
             <w:tcMar>
               <w:top w:w="100" w:type="dxa"/>
               <w:left w:w="100" w:type="dxa"/>
@@ -3496,7 +3499,7 @@
         <w:tc>
           <w:tcPr>
             <w:tcW w:w="7665" w:type="dxa"/>
-            <w:shd w:val="clear" w:color="auto" w:fill="92CDDC" w:themeFill="accent5" w:themeFillTint="99"/>
+            <w:shd w:val="clear" w:color="auto" w:fill="8DB3E2" w:themeFill="text2" w:themeFillTint="66"/>
             <w:tcMar>
               <w:top w:w="100" w:type="dxa"/>
               <w:left w:w="100" w:type="dxa"/>
@@ -3588,7 +3591,7 @@
         <w:tc>
           <w:tcPr>
             <w:tcW w:w="1320" w:type="dxa"/>
-            <w:shd w:val="clear" w:color="auto" w:fill="31849B" w:themeFill="accent5" w:themeFillShade="BF"/>
+            <w:shd w:val="clear" w:color="auto" w:fill="548DD4" w:themeFill="text2" w:themeFillTint="99"/>
             <w:tcMar>
               <w:top w:w="100" w:type="dxa"/>
               <w:left w:w="100" w:type="dxa"/>
@@ -3622,7 +3625,7 @@
         <w:tc>
           <w:tcPr>
             <w:tcW w:w="7665" w:type="dxa"/>
-            <w:shd w:val="clear" w:color="auto" w:fill="92CDDC" w:themeFill="accent5" w:themeFillTint="99"/>
+            <w:shd w:val="clear" w:color="auto" w:fill="8DB3E2" w:themeFill="text2" w:themeFillTint="66"/>
             <w:tcMar>
               <w:top w:w="100" w:type="dxa"/>
               <w:left w:w="100" w:type="dxa"/>
@@ -3770,7 +3773,7 @@
         <w:tc>
           <w:tcPr>
             <w:tcW w:w="1320" w:type="dxa"/>
-            <w:shd w:val="clear" w:color="auto" w:fill="31849B" w:themeFill="accent5" w:themeFillShade="BF"/>
+            <w:shd w:val="clear" w:color="auto" w:fill="548DD4" w:themeFill="text2" w:themeFillTint="99"/>
             <w:tcMar>
               <w:top w:w="100" w:type="dxa"/>
               <w:left w:w="100" w:type="dxa"/>
@@ -3804,7 +3807,7 @@
         <w:tc>
           <w:tcPr>
             <w:tcW w:w="7665" w:type="dxa"/>
-            <w:shd w:val="clear" w:color="auto" w:fill="92CDDC" w:themeFill="accent5" w:themeFillTint="99"/>
+            <w:shd w:val="clear" w:color="auto" w:fill="8DB3E2" w:themeFill="text2" w:themeFillTint="66"/>
             <w:tcMar>
               <w:top w:w="100" w:type="dxa"/>
               <w:left w:w="100" w:type="dxa"/>

</xml_diff>